<commit_message>
Updates for AppSec Review
</commit_message>
<xml_diff>
--- a/GCP Cost Dashboard Guide.docx
+++ b/GCP Cost Dashboard Guide.docx
@@ -665,102 +665,6 @@
     </w:p>
     <w:p>
       <w:pPr>
-        <w:pStyle w:val="ListParagraph"/>
-        <w:numPr>
-          <w:ilvl w:val="0"/>
-          <w:numId w:val="1"/>
-        </w:numPr>
-        <w:spacing w:before="100" w:beforeAutospacing="1" w:after="100" w:afterAutospacing="1"/>
-        <w:outlineLvl w:val="1"/>
-        <w:rPr>
-          <w:rFonts w:ascii="AmazonEmber" w:hAnsi="AmazonEmber" w:cs="AmazonEmber"/>
-          <w:color w:val="333333"/>
-          <w:sz w:val="21"/>
-          <w:szCs w:val="21"/>
-        </w:rPr>
-      </w:pPr>
-      <w:r>
-        <w:rPr>
-          <w:rFonts w:ascii="AmazonEmber" w:hAnsi="AmazonEmber" w:cs="AmazonEmber"/>
-          <w:color w:val="333333"/>
-          <w:sz w:val="21"/>
-          <w:szCs w:val="21"/>
-        </w:rPr>
-        <w:t xml:space="preserve">Create a KMS Key: </w:t>
-      </w:r>
-    </w:p>
-    <w:p>
-      <w:pPr>
-        <w:pStyle w:val="ListParagraph"/>
-        <w:numPr>
-          <w:ilvl w:val="1"/>
-          <w:numId w:val="1"/>
-        </w:numPr>
-        <w:spacing w:before="100" w:beforeAutospacing="1" w:after="100" w:afterAutospacing="1"/>
-        <w:outlineLvl w:val="1"/>
-        <w:rPr>
-          <w:rFonts w:ascii="AmazonEmber" w:hAnsi="AmazonEmber" w:cs="AmazonEmber"/>
-          <w:color w:val="333333"/>
-          <w:sz w:val="21"/>
-          <w:szCs w:val="21"/>
-        </w:rPr>
-      </w:pPr>
-      <w:hyperlink r:id="rId8" w:anchor="create-symmetric-cmk" w:history="1">
-        <w:r>
-          <w:rPr>
-            <w:rStyle w:val="Hyperlink"/>
-            <w:rFonts w:ascii="AmazonEmber" w:hAnsi="AmazonEmber" w:cs="AmazonEmber"/>
-            <w:sz w:val="21"/>
-            <w:szCs w:val="21"/>
-          </w:rPr>
-          <w:t>Click here for How to create a Key</w:t>
-        </w:r>
-      </w:hyperlink>
-    </w:p>
-    <w:p>
-      <w:pPr>
-        <w:pStyle w:val="ListParagraph"/>
-        <w:numPr>
-          <w:ilvl w:val="1"/>
-          <w:numId w:val="1"/>
-        </w:numPr>
-        <w:spacing w:before="100" w:beforeAutospacing="1" w:after="100" w:afterAutospacing="1"/>
-        <w:outlineLvl w:val="1"/>
-        <w:rPr>
-          <w:rFonts w:ascii="AmazonEmber" w:hAnsi="AmazonEmber" w:cs="AmazonEmber"/>
-          <w:color w:val="333333"/>
-          <w:sz w:val="21"/>
-          <w:szCs w:val="21"/>
-        </w:rPr>
-      </w:pPr>
-      <w:r>
-        <w:rPr>
-          <w:rFonts w:ascii="AmazonEmber" w:hAnsi="AmazonEmber" w:cs="AmazonEmber"/>
-          <w:color w:val="333333"/>
-          <w:sz w:val="21"/>
-          <w:szCs w:val="21"/>
-        </w:rPr>
-        <w:t>Be sure to grant usage permission to AWS Glue service</w:t>
-      </w:r>
-    </w:p>
-    <w:p>
-      <w:pPr>
-        <w:spacing w:before="100" w:beforeAutospacing="1" w:after="100" w:afterAutospacing="1"/>
-        <w:outlineLvl w:val="1"/>
-        <w:rPr>
-          <w:rFonts w:ascii="AmazonEmber" w:eastAsia="Times New Roman" w:hAnsi="AmazonEmber" w:cs="AmazonEmber"/>
-          <w:b/>
-          <w:bCs/>
-          <w:color w:val="333333"/>
-          <w:kern w:val="0"/>
-          <w:sz w:val="36"/>
-          <w:szCs w:val="36"/>
-          <w14:ligatures w14:val="none"/>
-        </w:rPr>
-      </w:pPr>
-    </w:p>
-    <w:p>
-      <w:pPr>
         <w:spacing w:before="100" w:beforeAutospacing="1" w:after="100" w:afterAutospacing="1"/>
         <w:outlineLvl w:val="1"/>
         <w:rPr>
@@ -949,43 +853,13 @@
     </w:p>
     <w:p>
       <w:pPr>
-        <w:pStyle w:val="ListParagraph"/>
-        <w:numPr>
-          <w:ilvl w:val="0"/>
-          <w:numId w:val="5"/>
-        </w:numPr>
-        <w:spacing w:before="100" w:beforeAutospacing="1" w:after="100" w:afterAutospacing="1"/>
-        <w:outlineLvl w:val="1"/>
-        <w:rPr>
-          <w:rFonts w:ascii="AmazonEmber" w:hAnsi="AmazonEmber" w:cs="AmazonEmber"/>
-          <w:color w:val="333333"/>
-          <w:sz w:val="21"/>
-          <w:szCs w:val="21"/>
-        </w:rPr>
-      </w:pPr>
-      <w:r>
-        <w:rPr>
-          <w:rFonts w:ascii="AmazonEmber" w:hAnsi="AmazonEmber" w:cs="AmazonEmber"/>
-          <w:color w:val="333333"/>
-          <w:sz w:val="21"/>
-          <w:szCs w:val="21"/>
-        </w:rPr>
-        <w:t>1x KMS Key</w:t>
-      </w:r>
-    </w:p>
-    <w:p>
-      <w:pPr>
-        <w:spacing w:before="100" w:beforeAutospacing="1" w:after="100" w:afterAutospacing="1"/>
-        <w:outlineLvl w:val="1"/>
-        <w:rPr>
-          <w:rFonts w:ascii="AmazonEmber" w:eastAsia="Times New Roman" w:hAnsi="AmazonEmber" w:cs="AmazonEmber"/>
-          <w:b/>
-          <w:bCs/>
-          <w:color w:val="333333"/>
-          <w:kern w:val="0"/>
-          <w:sz w:val="36"/>
-          <w:szCs w:val="36"/>
-          <w14:ligatures w14:val="none"/>
+        <w:spacing w:before="100" w:beforeAutospacing="1" w:after="100" w:afterAutospacing="1"/>
+        <w:outlineLvl w:val="1"/>
+        <w:rPr>
+          <w:rFonts w:ascii="AmazonEmber" w:hAnsi="AmazonEmber" w:cs="AmazonEmber"/>
+          <w:color w:val="333333"/>
+          <w:sz w:val="21"/>
+          <w:szCs w:val="21"/>
         </w:rPr>
       </w:pPr>
     </w:p>
@@ -1105,7 +979,7 @@
         </w:rPr>
         <w:br/>
       </w:r>
-      <w:hyperlink r:id="rId9" w:anchor="/stacks?filteringText=&amp;filteringStatus=active&amp;viewNested=true" w:history="1">
+      <w:hyperlink r:id="rId8" w:anchor="/stacks?filteringText=&amp;filteringStatus=active&amp;viewNested=true" w:history="1">
         <w:r>
           <w:rPr>
             <w:rStyle w:val="Hyperlink"/>
@@ -1140,7 +1014,6 @@
           <w:sz w:val="21"/>
           <w:szCs w:val="21"/>
         </w:rPr>
-        <w:lastRenderedPageBreak/>
         <w:t>Select ‘Stack’, ‘Create Stack’, ‘Upload a template file’.</w:t>
       </w:r>
     </w:p>
@@ -1169,6 +1042,15 @@
         </w:rPr>
         <w:t xml:space="preserve">Upload </w:t>
       </w:r>
+      <w:r>
+        <w:rPr>
+          <w:rFonts w:ascii="AmazonEmber" w:hAnsi="AmazonEmber" w:cs="AmazonEmber"/>
+          <w:color w:val="333333"/>
+          <w:sz w:val="21"/>
+          <w:szCs w:val="21"/>
+        </w:rPr>
+        <w:t>GCP-Cost-Dashboard-</w:t>
+      </w:r>
       <w:proofErr w:type="spellStart"/>
       <w:r>
         <w:rPr>
@@ -1177,20 +1059,18 @@
           <w:sz w:val="21"/>
           <w:szCs w:val="21"/>
         </w:rPr>
-        <w:t>cid-gcp-</w:t>
-      </w:r>
-      <w:proofErr w:type="gramStart"/>
-      <w:r>
-        <w:rPr>
-          <w:rFonts w:ascii="AmazonEmber" w:hAnsi="AmazonEmber" w:cs="AmazonEmber"/>
-          <w:color w:val="333333"/>
-          <w:sz w:val="21"/>
-          <w:szCs w:val="21"/>
-        </w:rPr>
-        <w:t>costs.yaml</w:t>
+        <w:t>Stack</w:t>
+      </w:r>
+      <w:r>
+        <w:rPr>
+          <w:rFonts w:ascii="AmazonEmber" w:hAnsi="AmazonEmber" w:cs="AmazonEmber"/>
+          <w:color w:val="333333"/>
+          <w:sz w:val="21"/>
+          <w:szCs w:val="21"/>
+        </w:rPr>
+        <w:t>.yaml</w:t>
       </w:r>
       <w:proofErr w:type="spellEnd"/>
-      <w:proofErr w:type="gramEnd"/>
       <w:r>
         <w:rPr>
           <w:rFonts w:ascii="AmazonEmber" w:hAnsi="AmazonEmber" w:cs="AmazonEmber"/>
@@ -1334,6 +1214,7 @@
           <w:sz w:val="21"/>
           <w:szCs w:val="21"/>
         </w:rPr>
+        <w:lastRenderedPageBreak/>
         <w:t>ScriptBucketName</w:t>
       </w:r>
       <w:proofErr w:type="spellEnd"/>
@@ -1587,22 +1468,42 @@
       <w:proofErr w:type="spellStart"/>
       <w:r>
         <w:rPr>
-          <w:rFonts w:ascii="AmazonEmber" w:hAnsi="AmazonEmber" w:cs="AmazonEmber"/>
-          <w:color w:val="333333"/>
-          <w:sz w:val="21"/>
-          <w:szCs w:val="21"/>
-        </w:rPr>
-        <w:t>KMSKeyGCP</w:t>
+          <w:rFonts w:ascii="Amazon Ember" w:hAnsi="Amazon Ember" w:cs="Amazon Ember"/>
+          <w:color w:val="000716"/>
+          <w:sz w:val="21"/>
+          <w:szCs w:val="21"/>
+          <w:shd w:val="clear" w:color="auto" w:fill="FFFFFF"/>
+        </w:rPr>
+        <w:t>KMSOwners</w:t>
       </w:r>
       <w:proofErr w:type="spellEnd"/>
       <w:r>
         <w:rPr>
-          <w:rFonts w:ascii="AmazonEmber" w:hAnsi="AmazonEmber" w:cs="AmazonEmber"/>
-          <w:color w:val="333333"/>
-          <w:sz w:val="21"/>
-          <w:szCs w:val="21"/>
-        </w:rPr>
-        <w:t xml:space="preserve"> =&gt; ARN of the KMS Key previously created</w:t>
+          <w:rFonts w:ascii="Amazon Ember" w:hAnsi="Amazon Ember" w:cs="Amazon Ember"/>
+          <w:color w:val="000716"/>
+          <w:sz w:val="21"/>
+          <w:szCs w:val="21"/>
+          <w:shd w:val="clear" w:color="auto" w:fill="FFFFFF"/>
+        </w:rPr>
+        <w:t xml:space="preserve"> </w:t>
+      </w:r>
+      <w:r>
+        <w:rPr>
+          <w:rFonts w:ascii="AmazonEmber" w:hAnsi="AmazonEmber" w:cs="AmazonEmber"/>
+          <w:color w:val="333333"/>
+          <w:sz w:val="21"/>
+          <w:szCs w:val="21"/>
+        </w:rPr>
+        <w:t xml:space="preserve">=&gt; </w:t>
+      </w:r>
+      <w:r>
+        <w:rPr>
+          <w:rFonts w:ascii="AmazonEmber" w:hAnsi="AmazonEmber" w:cs="AmazonEmber"/>
+          <w:color w:val="333333"/>
+          <w:sz w:val="21"/>
+          <w:szCs w:val="21"/>
+        </w:rPr>
+        <w:t>List of ARNs of Owners of the KMS key that will be created.</w:t>
       </w:r>
     </w:p>
     <w:p>
@@ -2069,19 +1970,19 @@
           <w:sz w:val="21"/>
           <w:szCs w:val="21"/>
         </w:rPr>
-        <w:t>Upload GCP-Cost-Dashboard-</w:t>
-      </w:r>
-      <w:proofErr w:type="gramStart"/>
-      <w:r>
-        <w:rPr>
-          <w:rFonts w:ascii="AmazonEmber" w:hAnsi="AmazonEmber" w:cs="AmazonEmber"/>
-          <w:color w:val="333333"/>
-          <w:sz w:val="21"/>
-          <w:szCs w:val="21"/>
-        </w:rPr>
-        <w:t>2.yaml</w:t>
-      </w:r>
-      <w:proofErr w:type="gramEnd"/>
+        <w:t>Upload GCP-Cost-</w:t>
+      </w:r>
+      <w:proofErr w:type="spellStart"/>
+      <w:r>
+        <w:rPr>
+          <w:rFonts w:ascii="AmazonEmber" w:hAnsi="AmazonEmber" w:cs="AmazonEmber"/>
+          <w:color w:val="333333"/>
+          <w:sz w:val="21"/>
+          <w:szCs w:val="21"/>
+        </w:rPr>
+        <w:t>Dashboard.yaml</w:t>
+      </w:r>
+      <w:proofErr w:type="spellEnd"/>
       <w:r>
         <w:rPr>
           <w:rFonts w:ascii="AmazonEmber" w:hAnsi="AmazonEmber" w:cs="AmazonEmber"/>
@@ -2157,9 +2058,9 @@
           <w:szCs w:val="18"/>
           <w:shd w:val="clear" w:color="auto" w:fill="F8F8F8"/>
         </w:rPr>
-        <w:t xml:space="preserve"> deploy --resources GCP-Cost-Dashboard-</w:t>
-      </w:r>
-      <w:proofErr w:type="gramStart"/>
+        <w:t xml:space="preserve"> deploy --resources GCP-Cost-</w:t>
+      </w:r>
+      <w:proofErr w:type="spellStart"/>
       <w:r>
         <w:rPr>
           <w:rFonts w:ascii="Monaco" w:hAnsi="Monaco"/>
@@ -2168,30 +2069,9 @@
           <w:szCs w:val="18"/>
           <w:shd w:val="clear" w:color="auto" w:fill="F8F8F8"/>
         </w:rPr>
-        <w:t>2.yaml</w:t>
-      </w:r>
-      <w:proofErr w:type="gramEnd"/>
-    </w:p>
-    <w:p>
-      <w:pPr>
-        <w:spacing w:before="100" w:beforeAutospacing="1" w:after="100" w:afterAutospacing="1"/>
-        <w:outlineLvl w:val="1"/>
-        <w:rPr>
-          <w:rFonts w:ascii="AmazonEmber" w:hAnsi="AmazonEmber" w:cs="AmazonEmber"/>
-          <w:color w:val="333333"/>
-          <w:sz w:val="21"/>
-          <w:szCs w:val="21"/>
-        </w:rPr>
-      </w:pPr>
-      <w:r>
-        <w:rPr>
-          <w:rFonts w:ascii="AmazonEmber" w:hAnsi="AmazonEmber" w:cs="AmazonEmber"/>
-          <w:color w:val="333333"/>
-          <w:sz w:val="21"/>
-          <w:szCs w:val="21"/>
-        </w:rPr>
-        <w:br/>
-      </w:r>
+        <w:t>Dashboard.yaml</w:t>
+      </w:r>
+      <w:proofErr w:type="spellEnd"/>
     </w:p>
     <w:sectPr>
       <w:pgSz w:w="12240" w:h="15840"/>

</xml_diff>